<commit_message>
nmv 20 03 2023
</commit_message>
<xml_diff>
--- a/TS Jatai Ghanam Project/TS 4.7/TS 4.7 Ghanam Malayalam Corrections.docx
+++ b/TS Jatai Ghanam Project/TS 4.7/TS 4.7 Ghanam Malayalam Corrections.docx
@@ -123,7 +123,27 @@
           <w:sz w:val="28"/>
           <w:szCs w:val="32"/>
         </w:rPr>
-        <w:t>(ignore those which are already incorporated in your book’s version and date)</w:t>
+        <w:t>(</w:t>
+      </w:r>
+      <w:proofErr w:type="gramStart"/>
+      <w:r>
+        <w:rPr>
+          <w:b/>
+          <w:bCs/>
+          <w:sz w:val="28"/>
+          <w:szCs w:val="32"/>
+        </w:rPr>
+        <w:t>ignore</w:t>
+      </w:r>
+      <w:proofErr w:type="gramEnd"/>
+      <w:r>
+        <w:rPr>
+          <w:b/>
+          <w:bCs/>
+          <w:sz w:val="28"/>
+          <w:szCs w:val="32"/>
+        </w:rPr>
+        <w:t xml:space="preserve"> those which are already incorporated in your book’s version and date)</w:t>
       </w:r>
     </w:p>
     <w:tbl>
@@ -3449,7 +3469,17 @@
                 <w:sz w:val="32"/>
                 <w:szCs w:val="40"/>
               </w:rPr>
-              <w:t>ÇJ | (</w:t>
+              <w:t xml:space="preserve">ÇJ | </w:t>
+            </w:r>
+            <w:proofErr w:type="gramStart"/>
+            <w:r>
+              <w:rPr>
+                <w:rFonts w:ascii="BRH Malayalam Extra" w:hAnsi="BRH Malayalam Extra" w:cs="BRH Malayalam Extra"/>
+                <w:color w:val="000000"/>
+                <w:sz w:val="32"/>
+                <w:szCs w:val="40"/>
+              </w:rPr>
+              <w:t>(</w:t>
             </w:r>
             <w:r>
               <w:rPr>
@@ -3459,6 +3489,7 @@
               </w:rPr>
               <w:t xml:space="preserve"> GD</w:t>
             </w:r>
+            <w:proofErr w:type="gramEnd"/>
             <w:r>
               <w:rPr>
                 <w:rFonts w:ascii="BRH Malayalam Extra" w:hAnsi="BRH Malayalam Extra" w:cs="BRH Malayalam Extra"/>
@@ -7539,7 +7570,27 @@
                 <w:sz w:val="32"/>
                 <w:szCs w:val="32"/>
               </w:rPr>
-              <w:t>)- k±x(³§—)sy | A</w:t>
+              <w:t>)- k±x(³§</w:t>
+            </w:r>
+            <w:proofErr w:type="gramStart"/>
+            <w:r>
+              <w:rPr>
+                <w:rFonts w:ascii="BRH Malayalam Extra" w:hAnsi="BRH Malayalam Extra" w:cs="BRH Malayalam Extra"/>
+                <w:color w:val="000000"/>
+                <w:sz w:val="32"/>
+                <w:szCs w:val="32"/>
+              </w:rPr>
+              <w:t>—)sy</w:t>
+            </w:r>
+            <w:proofErr w:type="gramEnd"/>
+            <w:r>
+              <w:rPr>
+                <w:rFonts w:ascii="BRH Malayalam Extra" w:hAnsi="BRH Malayalam Extra" w:cs="BRH Malayalam Extra"/>
+                <w:color w:val="000000"/>
+                <w:sz w:val="32"/>
+                <w:szCs w:val="32"/>
+              </w:rPr>
+              <w:t xml:space="preserve"> | A</w:t>
             </w:r>
             <w:r>
               <w:rPr>
@@ -7695,8 +7746,19 @@
                 <w:sz w:val="32"/>
                 <w:szCs w:val="32"/>
               </w:rPr>
-              <w:t>t(³§)sy</w:t>
-            </w:r>
+              <w:t>t(³</w:t>
+            </w:r>
+            <w:proofErr w:type="gramStart"/>
+            <w:r>
+              <w:rPr>
+                <w:rFonts w:ascii="BRH Malayalam Extra" w:hAnsi="BRH Malayalam Extra" w:cs="BRH Malayalam Extra"/>
+                <w:color w:val="000000"/>
+                <w:sz w:val="32"/>
+                <w:szCs w:val="32"/>
+              </w:rPr>
+              <w:t>§)sy</w:t>
+            </w:r>
+            <w:proofErr w:type="gramEnd"/>
             <w:r>
               <w:rPr>
                 <w:rFonts w:ascii="BRH Malayalam Extra" w:hAnsi="BRH Malayalam Extra" w:cs="BRH Malayalam Extra"/>
@@ -11536,6 +11598,7 @@
                 <w:color w:val="000000"/>
                 <w:sz w:val="32"/>
                 <w:szCs w:val="32"/>
+                <w:lang w:val="it-IT"/>
               </w:rPr>
             </w:pPr>
             <w:r>
@@ -11543,6 +11606,7 @@
                 <w:rFonts w:cs="BRH Malayalam Extra"/>
                 <w:color w:val="000000"/>
                 <w:szCs w:val="32"/>
+                <w:lang w:val="it-IT"/>
               </w:rPr>
               <w:t>26</w:t>
             </w:r>
@@ -11552,6 +11616,7 @@
                 <w:color w:val="000000"/>
                 <w:sz w:val="32"/>
                 <w:szCs w:val="32"/>
+                <w:lang w:val="it-IT"/>
               </w:rPr>
               <w:t>)</w:t>
             </w:r>
@@ -11561,6 +11626,7 @@
                 <w:color w:val="000000"/>
                 <w:sz w:val="32"/>
                 <w:szCs w:val="32"/>
+                <w:lang w:val="it-IT"/>
               </w:rPr>
               <w:tab/>
             </w:r>
@@ -11569,6 +11635,7 @@
                 <w:rFonts w:cs="BRH Malayalam Extra"/>
                 <w:color w:val="000000"/>
                 <w:szCs w:val="32"/>
+                <w:lang w:val="it-IT"/>
               </w:rPr>
               <w:t>4</w:t>
             </w:r>
@@ -11578,6 +11645,7 @@
                 <w:color w:val="000000"/>
                 <w:sz w:val="32"/>
                 <w:szCs w:val="32"/>
+                <w:lang w:val="it-IT"/>
               </w:rPr>
               <w:t>.</w:t>
             </w:r>
@@ -11586,6 +11654,7 @@
                 <w:rFonts w:cs="BRH Malayalam Extra"/>
                 <w:color w:val="000000"/>
                 <w:szCs w:val="32"/>
+                <w:lang w:val="it-IT"/>
               </w:rPr>
               <w:t>7</w:t>
             </w:r>
@@ -11595,6 +11664,7 @@
                 <w:color w:val="000000"/>
                 <w:sz w:val="32"/>
                 <w:szCs w:val="32"/>
+                <w:lang w:val="it-IT"/>
               </w:rPr>
               <w:t>.</w:t>
             </w:r>
@@ -11603,6 +11673,7 @@
                 <w:rFonts w:cs="BRH Malayalam Extra"/>
                 <w:color w:val="000000"/>
                 <w:szCs w:val="32"/>
+                <w:lang w:val="it-IT"/>
               </w:rPr>
               <w:t>14</w:t>
             </w:r>
@@ -11612,6 +11683,7 @@
                 <w:color w:val="000000"/>
                 <w:sz w:val="32"/>
                 <w:szCs w:val="32"/>
+                <w:lang w:val="it-IT"/>
               </w:rPr>
               <w:t>.</w:t>
             </w:r>
@@ -11620,6 +11692,7 @@
                 <w:rFonts w:cs="BRH Malayalam Extra"/>
                 <w:color w:val="000000"/>
                 <w:szCs w:val="32"/>
+                <w:lang w:val="it-IT"/>
               </w:rPr>
               <w:t>2</w:t>
             </w:r>
@@ -11629,6 +11702,7 @@
                 <w:color w:val="000000"/>
                 <w:sz w:val="32"/>
                 <w:szCs w:val="32"/>
+                <w:lang w:val="it-IT"/>
               </w:rPr>
               <w:t>(</w:t>
             </w:r>
@@ -11637,6 +11711,7 @@
                 <w:rFonts w:cs="BRH Malayalam Extra"/>
                 <w:color w:val="000000"/>
                 <w:szCs w:val="32"/>
+                <w:lang w:val="it-IT"/>
               </w:rPr>
               <w:t>25</w:t>
             </w:r>
@@ -11646,6 +11721,7 @@
                 <w:color w:val="000000"/>
                 <w:sz w:val="32"/>
                 <w:szCs w:val="32"/>
+                <w:lang w:val="it-IT"/>
               </w:rPr>
               <w:t>)- Acy— | ¥px</w:t>
             </w:r>
@@ -11655,15 +11731,17 @@
                 <w:color w:val="000000"/>
                 <w:sz w:val="26"/>
                 <w:szCs w:val="32"/>
-              </w:rPr>
-              <w:t>–</w:t>
-            </w:r>
-            <w:r>
-              <w:rPr>
-                <w:rFonts w:ascii="BRH Malayalam Extra" w:hAnsi="BRH Malayalam Extra" w:cs="BRH Malayalam Extra"/>
-                <w:color w:val="000000"/>
-                <w:sz w:val="32"/>
-                <w:szCs w:val="32"/>
+                <w:lang w:val="it-IT"/>
+              </w:rPr>
+              <w:t>–</w:t>
+            </w:r>
+            <w:r>
+              <w:rPr>
+                <w:rFonts w:ascii="BRH Malayalam Extra" w:hAnsi="BRH Malayalam Extra" w:cs="BRH Malayalam Extra"/>
+                <w:color w:val="000000"/>
+                <w:sz w:val="32"/>
+                <w:szCs w:val="32"/>
+                <w:lang w:val="it-IT"/>
               </w:rPr>
               <w:t>P</w:t>
             </w:r>
@@ -11673,15 +11751,17 @@
                 <w:color w:val="000000"/>
                 <w:sz w:val="26"/>
                 <w:szCs w:val="32"/>
-              </w:rPr>
-              <w:t>–</w:t>
-            </w:r>
-            <w:r>
-              <w:rPr>
-                <w:rFonts w:ascii="BRH Malayalam Extra" w:hAnsi="BRH Malayalam Extra" w:cs="BRH Malayalam Extra"/>
-                <w:color w:val="000000"/>
-                <w:sz w:val="32"/>
-                <w:szCs w:val="32"/>
+                <w:lang w:val="it-IT"/>
+              </w:rPr>
+              <w:t>–</w:t>
+            </w:r>
+            <w:r>
+              <w:rPr>
+                <w:rFonts w:ascii="BRH Malayalam Extra" w:hAnsi="BRH Malayalam Extra" w:cs="BRH Malayalam Extra"/>
+                <w:color w:val="000000"/>
+                <w:sz w:val="32"/>
+                <w:szCs w:val="32"/>
+                <w:lang w:val="it-IT"/>
               </w:rPr>
               <w:t>Z</w:t>
             </w:r>
@@ -11691,15 +11771,17 @@
                 <w:color w:val="000000"/>
                 <w:sz w:val="26"/>
                 <w:szCs w:val="32"/>
-              </w:rPr>
-              <w:t>–</w:t>
-            </w:r>
-            <w:r>
-              <w:rPr>
-                <w:rFonts w:ascii="BRH Malayalam Extra" w:hAnsi="BRH Malayalam Extra" w:cs="BRH Malayalam Extra"/>
-                <w:color w:val="000000"/>
-                <w:sz w:val="32"/>
-                <w:szCs w:val="32"/>
+                <w:lang w:val="it-IT"/>
+              </w:rPr>
+              <w:t>–</w:t>
+            </w:r>
+            <w:r>
+              <w:rPr>
+                <w:rFonts w:ascii="BRH Malayalam Extra" w:hAnsi="BRH Malayalam Extra" w:cs="BRH Malayalam Extra"/>
+                <w:color w:val="000000"/>
+                <w:sz w:val="32"/>
+                <w:szCs w:val="32"/>
+                <w:lang w:val="it-IT"/>
               </w:rPr>
               <w:t xml:space="preserve"> | ¥i</w:t>
             </w:r>
@@ -11709,15 +11791,17 @@
                 <w:color w:val="000000"/>
                 <w:sz w:val="26"/>
                 <w:szCs w:val="32"/>
-              </w:rPr>
-              <w:t>–</w:t>
-            </w:r>
-            <w:r>
-              <w:rPr>
-                <w:rFonts w:ascii="BRH Malayalam Extra" w:hAnsi="BRH Malayalam Extra" w:cs="BRH Malayalam Extra"/>
-                <w:color w:val="000000"/>
-                <w:sz w:val="32"/>
-                <w:szCs w:val="32"/>
+                <w:lang w:val="it-IT"/>
+              </w:rPr>
+              <w:t>–</w:t>
+            </w:r>
+            <w:r>
+              <w:rPr>
+                <w:rFonts w:ascii="BRH Malayalam Extra" w:hAnsi="BRH Malayalam Extra" w:cs="BRH Malayalam Extra"/>
+                <w:color w:val="000000"/>
+                <w:sz w:val="32"/>
+                <w:szCs w:val="32"/>
+                <w:lang w:val="it-IT"/>
               </w:rPr>
               <w:t xml:space="preserve"> || </w:t>
             </w:r>
@@ -11734,6 +11818,7 @@
                 <w:color w:val="000000"/>
                 <w:sz w:val="32"/>
                 <w:szCs w:val="32"/>
+                <w:lang w:val="it-IT"/>
               </w:rPr>
             </w:pPr>
             <w:r>
@@ -11742,6 +11827,7 @@
                 <w:color w:val="000000"/>
                 <w:sz w:val="32"/>
                 <w:szCs w:val="32"/>
+                <w:lang w:val="it-IT"/>
               </w:rPr>
               <w:t>Acy— ¥pxPZ ¥pxP</w:t>
             </w:r>
@@ -11751,15 +11837,17 @@
                 <w:color w:val="000000"/>
                 <w:sz w:val="26"/>
                 <w:szCs w:val="32"/>
-              </w:rPr>
-              <w:t>–</w:t>
-            </w:r>
-            <w:r>
-              <w:rPr>
-                <w:rFonts w:ascii="BRH Malayalam Extra" w:hAnsi="BRH Malayalam Extra" w:cs="BRH Malayalam Extra"/>
-                <w:color w:val="000000"/>
-                <w:sz w:val="32"/>
-                <w:szCs w:val="32"/>
+                <w:lang w:val="it-IT"/>
+              </w:rPr>
+              <w:t>–</w:t>
+            </w:r>
+            <w:r>
+              <w:rPr>
+                <w:rFonts w:ascii="BRH Malayalam Extra" w:hAnsi="BRH Malayalam Extra" w:cs="BRH Malayalam Extra"/>
+                <w:color w:val="000000"/>
+                <w:sz w:val="32"/>
+                <w:szCs w:val="32"/>
+                <w:lang w:val="it-IT"/>
               </w:rPr>
               <w:t>Zxcõcy— ¥pxP</w:t>
             </w:r>
@@ -11770,6 +11858,7 @@
                 <w:sz w:val="32"/>
                 <w:szCs w:val="32"/>
                 <w:highlight w:val="green"/>
+                <w:lang w:val="it-IT"/>
               </w:rPr>
               <w:t>Zx</w:t>
             </w:r>
@@ -11779,6 +11868,7 @@
                 <w:color w:val="000000"/>
                 <w:sz w:val="32"/>
                 <w:szCs w:val="32"/>
+                <w:lang w:val="it-IT"/>
               </w:rPr>
               <w:t xml:space="preserve"> ¥i ¥i </w:t>
             </w:r>
@@ -11795,6 +11885,7 @@
                 <w:color w:val="000000"/>
                 <w:sz w:val="32"/>
                 <w:szCs w:val="32"/>
+                <w:lang w:val="it-IT"/>
               </w:rPr>
             </w:pPr>
             <w:r>
@@ -11803,6 +11894,7 @@
                 <w:color w:val="000000"/>
                 <w:sz w:val="32"/>
                 <w:szCs w:val="32"/>
+                <w:lang w:val="it-IT"/>
               </w:rPr>
               <w:t>¥pxP</w:t>
             </w:r>
@@ -11812,15 +11904,17 @@
                 <w:color w:val="000000"/>
                 <w:sz w:val="26"/>
                 <w:szCs w:val="32"/>
-              </w:rPr>
-              <w:t>–</w:t>
-            </w:r>
-            <w:r>
-              <w:rPr>
-                <w:rFonts w:ascii="BRH Malayalam Extra" w:hAnsi="BRH Malayalam Extra" w:cs="BRH Malayalam Extra"/>
-                <w:color w:val="000000"/>
-                <w:sz w:val="32"/>
-                <w:szCs w:val="32"/>
+                <w:lang w:val="it-IT"/>
+              </w:rPr>
+              <w:t>–</w:t>
+            </w:r>
+            <w:r>
+              <w:rPr>
+                <w:rFonts w:ascii="BRH Malayalam Extra" w:hAnsi="BRH Malayalam Extra" w:cs="BRH Malayalam Extra"/>
+                <w:color w:val="000000"/>
+                <w:sz w:val="32"/>
+                <w:szCs w:val="32"/>
+                <w:lang w:val="it-IT"/>
               </w:rPr>
               <w:t>Zxcõcy— ¥pxP</w:t>
             </w:r>
@@ -11831,6 +11925,7 @@
                 <w:sz w:val="32"/>
                 <w:szCs w:val="32"/>
                 <w:highlight w:val="green"/>
+                <w:lang w:val="it-IT"/>
               </w:rPr>
               <w:t>Zx</w:t>
             </w:r>
@@ -11840,6 +11935,7 @@
                 <w:color w:val="000000"/>
                 <w:sz w:val="32"/>
                 <w:szCs w:val="32"/>
+                <w:lang w:val="it-IT"/>
               </w:rPr>
               <w:t xml:space="preserve"> ¥i | </w:t>
             </w:r>
@@ -13800,7 +13896,7 @@
                 <w:color w:val="000000"/>
                 <w:sz w:val="32"/>
                 <w:szCs w:val="32"/>
-                <w:lang w:val="it-IT"/>
+                <w:lang w:val="en-IN"/>
               </w:rPr>
             </w:pPr>
             <w:r>
@@ -13808,7 +13904,7 @@
                 <w:rFonts w:cs="BRH Malayalam Extra"/>
                 <w:color w:val="000000"/>
                 <w:szCs w:val="32"/>
-                <w:lang w:val="it-IT"/>
+                <w:lang w:val="en-IN"/>
               </w:rPr>
               <w:lastRenderedPageBreak/>
               <w:t>26</w:t>
@@ -13819,7 +13915,7 @@
                 <w:color w:val="000000"/>
                 <w:sz w:val="32"/>
                 <w:szCs w:val="32"/>
-                <w:lang w:val="it-IT"/>
+                <w:lang w:val="en-IN"/>
               </w:rPr>
               <w:t>)</w:t>
             </w:r>
@@ -13829,7 +13925,7 @@
                 <w:color w:val="000000"/>
                 <w:sz w:val="32"/>
                 <w:szCs w:val="32"/>
-                <w:lang w:val="it-IT"/>
+                <w:lang w:val="en-IN"/>
               </w:rPr>
               <w:tab/>
             </w:r>
@@ -13838,7 +13934,7 @@
                 <w:rFonts w:cs="BRH Malayalam Extra"/>
                 <w:color w:val="000000"/>
                 <w:szCs w:val="32"/>
-                <w:lang w:val="it-IT"/>
+                <w:lang w:val="en-IN"/>
               </w:rPr>
               <w:t>4</w:t>
             </w:r>
@@ -13848,7 +13944,7 @@
                 <w:color w:val="000000"/>
                 <w:sz w:val="32"/>
                 <w:szCs w:val="32"/>
-                <w:lang w:val="it-IT"/>
+                <w:lang w:val="en-IN"/>
               </w:rPr>
               <w:t>.</w:t>
             </w:r>
@@ -13857,7 +13953,7 @@
                 <w:rFonts w:cs="BRH Malayalam Extra"/>
                 <w:color w:val="000000"/>
                 <w:szCs w:val="32"/>
-                <w:lang w:val="it-IT"/>
+                <w:lang w:val="en-IN"/>
               </w:rPr>
               <w:t>7</w:t>
             </w:r>
@@ -13867,7 +13963,7 @@
                 <w:color w:val="000000"/>
                 <w:sz w:val="32"/>
                 <w:szCs w:val="32"/>
-                <w:lang w:val="it-IT"/>
+                <w:lang w:val="en-IN"/>
               </w:rPr>
               <w:t>.</w:t>
             </w:r>
@@ -13876,7 +13972,7 @@
                 <w:rFonts w:cs="BRH Malayalam Extra"/>
                 <w:color w:val="000000"/>
                 <w:szCs w:val="32"/>
-                <w:lang w:val="it-IT"/>
+                <w:lang w:val="en-IN"/>
               </w:rPr>
               <w:t>14</w:t>
             </w:r>
@@ -13886,7 +13982,7 @@
                 <w:color w:val="000000"/>
                 <w:sz w:val="32"/>
                 <w:szCs w:val="32"/>
-                <w:lang w:val="it-IT"/>
+                <w:lang w:val="en-IN"/>
               </w:rPr>
               <w:t>.</w:t>
             </w:r>
@@ -13895,7 +13991,7 @@
                 <w:rFonts w:cs="BRH Malayalam Extra"/>
                 <w:color w:val="000000"/>
                 <w:szCs w:val="32"/>
-                <w:lang w:val="it-IT"/>
+                <w:lang w:val="en-IN"/>
               </w:rPr>
               <w:t>3</w:t>
             </w:r>
@@ -13905,7 +14001,7 @@
                 <w:color w:val="000000"/>
                 <w:sz w:val="32"/>
                 <w:szCs w:val="32"/>
-                <w:lang w:val="it-IT"/>
+                <w:lang w:val="en-IN"/>
               </w:rPr>
               <w:t>(</w:t>
             </w:r>
@@ -13914,7 +14010,7 @@
                 <w:rFonts w:cs="BRH Malayalam Extra"/>
                 <w:color w:val="000000"/>
                 <w:szCs w:val="32"/>
-                <w:lang w:val="it-IT"/>
+                <w:lang w:val="en-IN"/>
               </w:rPr>
               <w:t>23</w:t>
             </w:r>
@@ -13924,7 +14020,7 @@
                 <w:color w:val="000000"/>
                 <w:sz w:val="32"/>
                 <w:szCs w:val="32"/>
-                <w:lang w:val="it-IT"/>
+                <w:lang w:val="en-IN"/>
               </w:rPr>
               <w:t>)- ¥b</w:t>
             </w:r>
@@ -13934,17 +14030,17 @@
                 <w:color w:val="000000"/>
                 <w:sz w:val="26"/>
                 <w:szCs w:val="32"/>
-                <w:lang w:val="it-IT"/>
-              </w:rPr>
-              <w:t>–</w:t>
-            </w:r>
-            <w:r>
-              <w:rPr>
-                <w:rFonts w:ascii="BRH Malayalam Extra" w:hAnsi="BRH Malayalam Extra" w:cs="BRH Malayalam Extra"/>
-                <w:color w:val="000000"/>
-                <w:sz w:val="32"/>
-                <w:szCs w:val="32"/>
-                <w:lang w:val="it-IT"/>
+                <w:lang w:val="en-IN"/>
+              </w:rPr>
+              <w:t>–</w:t>
+            </w:r>
+            <w:r>
+              <w:rPr>
+                <w:rFonts w:ascii="BRH Malayalam Extra" w:hAnsi="BRH Malayalam Extra" w:cs="BRH Malayalam Extra"/>
+                <w:color w:val="000000"/>
+                <w:sz w:val="32"/>
+                <w:szCs w:val="32"/>
+                <w:lang w:val="en-IN"/>
               </w:rPr>
               <w:t>pI | s</w:t>
             </w:r>
@@ -13954,17 +14050,17 @@
                 <w:color w:val="000000"/>
                 <w:sz w:val="26"/>
                 <w:szCs w:val="32"/>
-                <w:lang w:val="it-IT"/>
-              </w:rPr>
-              <w:t>–</w:t>
-            </w:r>
-            <w:r>
-              <w:rPr>
-                <w:rFonts w:ascii="BRH Malayalam Extra" w:hAnsi="BRH Malayalam Extra" w:cs="BRH Malayalam Extra"/>
-                <w:color w:val="000000"/>
-                <w:sz w:val="32"/>
-                <w:szCs w:val="32"/>
-                <w:lang w:val="it-IT"/>
+                <w:lang w:val="en-IN"/>
+              </w:rPr>
+              <w:t>–</w:t>
+            </w:r>
+            <w:r>
+              <w:rPr>
+                <w:rFonts w:ascii="BRH Malayalam Extra" w:hAnsi="BRH Malayalam Extra" w:cs="BRH Malayalam Extra"/>
+                <w:color w:val="000000"/>
+                <w:sz w:val="32"/>
+                <w:szCs w:val="32"/>
+                <w:lang w:val="en-IN"/>
               </w:rPr>
               <w:t>py</w:t>
             </w:r>
@@ -13974,17 +14070,17 @@
                 <w:color w:val="000000"/>
                 <w:sz w:val="26"/>
                 <w:szCs w:val="32"/>
-                <w:lang w:val="it-IT"/>
-              </w:rPr>
-              <w:t>–</w:t>
-            </w:r>
-            <w:r>
-              <w:rPr>
-                <w:rFonts w:ascii="BRH Malayalam Extra" w:hAnsi="BRH Malayalam Extra" w:cs="BRH Malayalam Extra"/>
-                <w:color w:val="000000"/>
-                <w:sz w:val="32"/>
-                <w:szCs w:val="32"/>
-                <w:lang w:val="it-IT"/>
+                <w:lang w:val="en-IN"/>
+              </w:rPr>
+              <w:t>–</w:t>
+            </w:r>
+            <w:r>
+              <w:rPr>
+                <w:rFonts w:ascii="BRH Malayalam Extra" w:hAnsi="BRH Malayalam Extra" w:cs="BRH Malayalam Extra"/>
+                <w:color w:val="000000"/>
+                <w:sz w:val="32"/>
+                <w:szCs w:val="32"/>
+                <w:lang w:val="en-IN"/>
               </w:rPr>
               <w:t xml:space="preserve">Zxk˜I | </w:t>
             </w:r>
@@ -16929,7 +17025,6 @@
                 <w:color w:val="000000"/>
                 <w:sz w:val="32"/>
                 <w:szCs w:val="40"/>
-                <w:lang w:val="it-IT"/>
               </w:rPr>
             </w:pPr>
             <w:r>
@@ -16938,7 +17033,6 @@
                 <w:color w:val="000000"/>
                 <w:sz w:val="32"/>
                 <w:szCs w:val="40"/>
-                <w:lang w:val="it-IT"/>
               </w:rPr>
               <w:t>q¡</w:t>
             </w:r>
@@ -16949,7 +17043,6 @@
                 <w:sz w:val="32"/>
                 <w:szCs w:val="40"/>
                 <w:highlight w:val="yellow"/>
-                <w:lang w:val="it-IT"/>
               </w:rPr>
               <w:t>h</w:t>
             </w:r>
@@ -16960,7 +17053,6 @@
                 <w:sz w:val="28"/>
                 <w:szCs w:val="40"/>
                 <w:highlight w:val="yellow"/>
-                <w:lang w:val="it-IT"/>
               </w:rPr>
               <w:t>–</w:t>
             </w:r>
@@ -16971,7 +17063,6 @@
                 <w:sz w:val="32"/>
                 <w:szCs w:val="40"/>
                 <w:highlight w:val="yellow"/>
-                <w:lang w:val="it-IT"/>
               </w:rPr>
               <w:t>I</w:t>
             </w:r>
@@ -16981,7 +17072,6 @@
                 <w:color w:val="000000"/>
                 <w:sz w:val="32"/>
                 <w:szCs w:val="40"/>
-                <w:lang w:val="it-IT"/>
               </w:rPr>
               <w:t xml:space="preserve"> q¡h— i¢</w:t>
             </w:r>
@@ -16991,17 +17081,15 @@
                 <w:color w:val="000000"/>
                 <w:sz w:val="28"/>
                 <w:szCs w:val="40"/>
-                <w:lang w:val="it-IT"/>
-              </w:rPr>
-              <w:t>–</w:t>
-            </w:r>
-            <w:r>
-              <w:rPr>
-                <w:rFonts w:ascii="BRH Malayalam Extra" w:hAnsi="BRH Malayalam Extra" w:cs="BRH Malayalam Extra"/>
-                <w:color w:val="000000"/>
-                <w:sz w:val="32"/>
-                <w:szCs w:val="40"/>
-                <w:lang w:val="it-IT"/>
+              </w:rPr>
+              <w:t>–</w:t>
+            </w:r>
+            <w:r>
+              <w:rPr>
+                <w:rFonts w:ascii="BRH Malayalam Extra" w:hAnsi="BRH Malayalam Extra" w:cs="BRH Malayalam Extra"/>
+                <w:color w:val="000000"/>
+                <w:sz w:val="32"/>
+                <w:szCs w:val="40"/>
               </w:rPr>
               <w:t>Z¥j— A¥tû Atû D¦</w:t>
             </w:r>
@@ -17011,17 +17099,15 @@
                 <w:color w:val="000000"/>
                 <w:sz w:val="28"/>
                 <w:szCs w:val="40"/>
-                <w:lang w:val="it-IT"/>
-              </w:rPr>
-              <w:t>–</w:t>
-            </w:r>
-            <w:r>
-              <w:rPr>
-                <w:rFonts w:ascii="BRH Malayalam Extra" w:hAnsi="BRH Malayalam Extra" w:cs="BRH Malayalam Extra"/>
-                <w:color w:val="000000"/>
-                <w:sz w:val="32"/>
-                <w:szCs w:val="40"/>
-                <w:lang w:val="it-IT"/>
+              </w:rPr>
+              <w:t>–</w:t>
+            </w:r>
+            <w:r>
+              <w:rPr>
+                <w:rFonts w:ascii="BRH Malayalam Extra" w:hAnsi="BRH Malayalam Extra" w:cs="BRH Malayalam Extra"/>
+                <w:color w:val="000000"/>
+                <w:sz w:val="32"/>
+                <w:szCs w:val="40"/>
               </w:rPr>
               <w:t>Z¥j</w:t>
             </w:r>
@@ -17031,17 +17117,15 @@
                 <w:color w:val="000000"/>
                 <w:sz w:val="28"/>
                 <w:szCs w:val="40"/>
-                <w:lang w:val="it-IT"/>
-              </w:rPr>
-              <w:t>–</w:t>
-            </w:r>
-            <w:r>
-              <w:rPr>
-                <w:rFonts w:ascii="BRH Malayalam Extra" w:hAnsi="BRH Malayalam Extra" w:cs="BRH Malayalam Extra"/>
-                <w:color w:val="000000"/>
-                <w:sz w:val="32"/>
-                <w:szCs w:val="40"/>
-                <w:lang w:val="it-IT"/>
+              </w:rPr>
+              <w:t>–</w:t>
+            </w:r>
+            <w:r>
+              <w:rPr>
+                <w:rFonts w:ascii="BRH Malayalam Extra" w:hAnsi="BRH Malayalam Extra" w:cs="BRH Malayalam Extra"/>
+                <w:color w:val="000000"/>
+                <w:sz w:val="32"/>
+                <w:szCs w:val="40"/>
               </w:rPr>
               <w:t xml:space="preserve"> q¡h˜I | </w:t>
             </w:r>
@@ -19369,6 +19453,7 @@
                 <w:color w:val="000000"/>
                 <w:szCs w:val="40"/>
               </w:rPr>
+              <w:lastRenderedPageBreak/>
               <w:t>2</w:t>
             </w:r>
             <w:r>
@@ -22545,6 +22630,7 @@
                 <w:color w:val="000000"/>
                 <w:szCs w:val="40"/>
               </w:rPr>
+              <w:lastRenderedPageBreak/>
               <w:t>29</w:t>
             </w:r>
             <w:r>
@@ -24409,25 +24495,12 @@
     <w:p>
       <w:pPr>
         <w:spacing w:before="0" w:line="240" w:lineRule="auto"/>
-        <w:rPr>
-          <w:b/>
-          <w:bCs/>
-          <w:sz w:val="32"/>
-          <w:szCs w:val="32"/>
-          <w:u w:val="single"/>
-        </w:rPr>
-      </w:pPr>
-    </w:p>
-    <w:p>
-      <w:pPr>
-        <w:spacing w:before="0" w:line="240" w:lineRule="auto"/>
         <w:jc w:val="center"/>
         <w:rPr>
           <w:b/>
           <w:bCs/>
-          <w:sz w:val="32"/>
+          <w:sz w:val="28"/>
           <w:szCs w:val="32"/>
-          <w:u w:val="single"/>
         </w:rPr>
       </w:pPr>
       <w:r>
@@ -24438,7 +24511,18 @@
           <w:szCs w:val="32"/>
           <w:u w:val="single"/>
         </w:rPr>
-        <w:t>TS Ghanam – TS 1.</w:t>
+        <w:t xml:space="preserve">TS Ghanam – TS </w:t>
+      </w:r>
+      <w:proofErr w:type="gramStart"/>
+      <w:r>
+        <w:rPr>
+          <w:b/>
+          <w:bCs/>
+          <w:sz w:val="32"/>
+          <w:szCs w:val="32"/>
+          <w:u w:val="single"/>
+        </w:rPr>
+        <w:t xml:space="preserve">4.7 </w:t>
       </w:r>
       <w:r>
         <w:rPr>
@@ -24448,7 +24532,7 @@
           <w:szCs w:val="32"/>
           <w:u w:val="single"/>
         </w:rPr>
-        <w:t xml:space="preserve">5 </w:t>
+        <w:t xml:space="preserve"> </w:t>
       </w:r>
       <w:r>
         <w:rPr>
@@ -24458,7 +24542,18 @@
           <w:szCs w:val="32"/>
           <w:u w:val="single"/>
         </w:rPr>
-        <w:t xml:space="preserve">Malayalam </w:t>
+        <w:t>Malayalam</w:t>
+      </w:r>
+      <w:proofErr w:type="gramEnd"/>
+      <w:r>
+        <w:rPr>
+          <w:b/>
+          <w:bCs/>
+          <w:sz w:val="32"/>
+          <w:szCs w:val="32"/>
+          <w:u w:val="single"/>
+        </w:rPr>
+        <w:t xml:space="preserve"> </w:t>
       </w:r>
       <w:r>
         <w:rPr>
@@ -24468,7 +24563,26 @@
           <w:szCs w:val="32"/>
           <w:u w:val="single"/>
         </w:rPr>
-        <w:t>Corrections – prior to 31st March 2022</w:t>
+        <w:t xml:space="preserve">Corrections – prior to </w:t>
+      </w:r>
+      <w:r>
+        <w:rPr>
+          <w:b/>
+          <w:bCs/>
+          <w:sz w:val="32"/>
+          <w:szCs w:val="32"/>
+          <w:u w:val="single"/>
+        </w:rPr>
+        <w:t>31st Aug 2021</w:t>
+      </w:r>
+      <w:r>
+        <w:rPr>
+          <w:b/>
+          <w:bCs/>
+          <w:sz w:val="28"/>
+          <w:szCs w:val="32"/>
+        </w:rPr>
+        <w:t xml:space="preserve"> </w:t>
       </w:r>
     </w:p>
     <w:p>

</xml_diff>

<commit_message>
nmv 26 03 2023
</commit_message>
<xml_diff>
--- a/TS Jatai Ghanam Project/TS 4.7/TS 4.7 Ghanam Malayalam Corrections.docx
+++ b/TS Jatai Ghanam Project/TS 4.7/TS 4.7 Ghanam Malayalam Corrections.docx
@@ -104,6 +104,16 @@
         </w:rPr>
         <w:t xml:space="preserve"> 2023</w:t>
       </w:r>
+      <w:r>
+        <w:rPr>
+          <w:b/>
+          <w:bCs/>
+          <w:sz w:val="32"/>
+          <w:szCs w:val="32"/>
+          <w:u w:val="single"/>
+        </w:rPr>
+        <w:t>.</w:t>
+      </w:r>
     </w:p>
     <w:p>
       <w:pPr>
@@ -22597,6 +22607,7 @@
                 <w:color w:val="000000"/>
                 <w:sz w:val="32"/>
                 <w:szCs w:val="32"/>
+                <w:lang w:val="it-IT"/>
               </w:rPr>
             </w:pPr>
             <w:r>
@@ -22605,6 +22616,7 @@
                 <w:color w:val="000000"/>
                 <w:sz w:val="32"/>
                 <w:szCs w:val="32"/>
+                <w:lang w:val="it-IT"/>
               </w:rPr>
               <w:t>A</w:t>
             </w:r>
@@ -22614,15 +22626,17 @@
                 <w:color w:val="000000"/>
                 <w:sz w:val="26"/>
                 <w:szCs w:val="32"/>
-              </w:rPr>
-              <w:t>–</w:t>
-            </w:r>
-            <w:r>
-              <w:rPr>
-                <w:rFonts w:ascii="BRH Malayalam Extra" w:hAnsi="BRH Malayalam Extra" w:cs="BRH Malayalam Extra"/>
-                <w:color w:val="000000"/>
-                <w:sz w:val="32"/>
-                <w:szCs w:val="32"/>
+                <w:lang w:val="it-IT"/>
+              </w:rPr>
+              <w:t>–</w:t>
+            </w:r>
+            <w:r>
+              <w:rPr>
+                <w:rFonts w:ascii="BRH Malayalam Extra" w:hAnsi="BRH Malayalam Extra" w:cs="BRH Malayalam Extra"/>
+                <w:color w:val="000000"/>
+                <w:sz w:val="32"/>
+                <w:szCs w:val="32"/>
+                <w:lang w:val="it-IT"/>
               </w:rPr>
               <w:t>Zx</w:t>
             </w:r>
@@ -22632,15 +22646,17 @@
                 <w:color w:val="000000"/>
                 <w:sz w:val="26"/>
                 <w:szCs w:val="32"/>
-              </w:rPr>
-              <w:t>–</w:t>
-            </w:r>
-            <w:r>
-              <w:rPr>
-                <w:rFonts w:ascii="BRH Malayalam Extra" w:hAnsi="BRH Malayalam Extra" w:cs="BRH Malayalam Extra"/>
-                <w:color w:val="000000"/>
-                <w:sz w:val="32"/>
-                <w:szCs w:val="32"/>
+                <w:lang w:val="it-IT"/>
+              </w:rPr>
+              <w:t>–</w:t>
+            </w:r>
+            <w:r>
+              <w:rPr>
+                <w:rFonts w:ascii="BRH Malayalam Extra" w:hAnsi="BRH Malayalam Extra" w:cs="BRH Malayalam Extra"/>
+                <w:color w:val="000000"/>
+                <w:sz w:val="32"/>
+                <w:szCs w:val="32"/>
+                <w:lang w:val="it-IT"/>
               </w:rPr>
               <w:t>ª j</w:t>
             </w:r>
@@ -22650,15 +22666,17 @@
                 <w:color w:val="000000"/>
                 <w:sz w:val="26"/>
                 <w:szCs w:val="32"/>
-              </w:rPr>
-              <w:t>–</w:t>
-            </w:r>
-            <w:r>
-              <w:rPr>
-                <w:rFonts w:ascii="BRH Malayalam Extra" w:hAnsi="BRH Malayalam Extra" w:cs="BRH Malayalam Extra"/>
-                <w:color w:val="000000"/>
-                <w:sz w:val="32"/>
-                <w:szCs w:val="32"/>
+                <w:lang w:val="it-IT"/>
+              </w:rPr>
+              <w:t>–</w:t>
+            </w:r>
+            <w:r>
+              <w:rPr>
+                <w:rFonts w:ascii="BRH Malayalam Extra" w:hAnsi="BRH Malayalam Extra" w:cs="BRH Malayalam Extra"/>
+                <w:color w:val="000000"/>
+                <w:sz w:val="32"/>
+                <w:szCs w:val="32"/>
+                <w:lang w:val="it-IT"/>
               </w:rPr>
               <w:t>¥²</w:t>
             </w:r>
@@ -22668,15 +22686,17 @@
                 <w:color w:val="000000"/>
                 <w:sz w:val="26"/>
                 <w:szCs w:val="32"/>
-              </w:rPr>
-              <w:t>–</w:t>
-            </w:r>
-            <w:r>
-              <w:rPr>
-                <w:rFonts w:ascii="BRH Malayalam Extra" w:hAnsi="BRH Malayalam Extra" w:cs="BRH Malayalam Extra"/>
-                <w:color w:val="000000"/>
-                <w:sz w:val="32"/>
-                <w:szCs w:val="32"/>
+                <w:lang w:val="it-IT"/>
+              </w:rPr>
+              <w:t>–</w:t>
+            </w:r>
+            <w:r>
+              <w:rPr>
+                <w:rFonts w:ascii="BRH Malayalam Extra" w:hAnsi="BRH Malayalam Extra" w:cs="BRH Malayalam Extra"/>
+                <w:color w:val="000000"/>
+                <w:sz w:val="32"/>
+                <w:szCs w:val="32"/>
+                <w:lang w:val="it-IT"/>
               </w:rPr>
               <w:t xml:space="preserve"> A</w:t>
             </w:r>
@@ -22686,15 +22706,17 @@
                 <w:color w:val="000000"/>
                 <w:sz w:val="26"/>
                 <w:szCs w:val="32"/>
-              </w:rPr>
-              <w:t>–</w:t>
-            </w:r>
-            <w:r>
-              <w:rPr>
-                <w:rFonts w:ascii="BRH Malayalam Extra" w:hAnsi="BRH Malayalam Extra" w:cs="BRH Malayalam Extra"/>
-                <w:color w:val="000000"/>
-                <w:sz w:val="32"/>
-                <w:szCs w:val="32"/>
+                <w:lang w:val="it-IT"/>
+              </w:rPr>
+              <w:t>–</w:t>
+            </w:r>
+            <w:r>
+              <w:rPr>
+                <w:rFonts w:ascii="BRH Malayalam Extra" w:hAnsi="BRH Malayalam Extra" w:cs="BRH Malayalam Extra"/>
+                <w:color w:val="000000"/>
+                <w:sz w:val="32"/>
+                <w:szCs w:val="32"/>
+                <w:lang w:val="it-IT"/>
               </w:rPr>
               <w:t>¥²</w:t>
             </w:r>
@@ -22704,15 +22726,17 @@
                 <w:color w:val="000000"/>
                 <w:sz w:val="26"/>
                 <w:szCs w:val="32"/>
-              </w:rPr>
-              <w:t>–</w:t>
-            </w:r>
-            <w:r>
-              <w:rPr>
-                <w:rFonts w:ascii="BRH Malayalam Extra" w:hAnsi="BRH Malayalam Extra" w:cs="BRH Malayalam Extra"/>
-                <w:color w:val="000000"/>
-                <w:sz w:val="32"/>
-                <w:szCs w:val="32"/>
+                <w:lang w:val="it-IT"/>
+              </w:rPr>
+              <w:t>–</w:t>
+            </w:r>
+            <w:r>
+              <w:rPr>
+                <w:rFonts w:ascii="BRH Malayalam Extra" w:hAnsi="BRH Malayalam Extra" w:cs="BRH Malayalam Extra"/>
+                <w:color w:val="000000"/>
+                <w:sz w:val="32"/>
+                <w:szCs w:val="32"/>
+                <w:lang w:val="it-IT"/>
               </w:rPr>
               <w:t xml:space="preserve"> </w:t>
             </w:r>
@@ -22723,6 +22747,7 @@
                 <w:sz w:val="32"/>
                 <w:szCs w:val="32"/>
                 <w:highlight w:val="green"/>
+                <w:lang w:val="it-IT"/>
               </w:rPr>
               <w:t>A</w:t>
             </w:r>
@@ -22732,15 +22757,17 @@
                 <w:color w:val="000000"/>
                 <w:sz w:val="26"/>
                 <w:szCs w:val="32"/>
-              </w:rPr>
-              <w:t>–</w:t>
-            </w:r>
-            <w:r>
-              <w:rPr>
-                <w:rFonts w:ascii="BRH Malayalam Extra" w:hAnsi="BRH Malayalam Extra" w:cs="BRH Malayalam Extra"/>
-                <w:color w:val="000000"/>
-                <w:sz w:val="32"/>
-                <w:szCs w:val="32"/>
+                <w:lang w:val="it-IT"/>
+              </w:rPr>
+              <w:t>–</w:t>
+            </w:r>
+            <w:r>
+              <w:rPr>
+                <w:rFonts w:ascii="BRH Malayalam Extra" w:hAnsi="BRH Malayalam Extra" w:cs="BRH Malayalam Extra"/>
+                <w:color w:val="000000"/>
+                <w:sz w:val="32"/>
+                <w:szCs w:val="32"/>
+                <w:lang w:val="it-IT"/>
               </w:rPr>
               <w:t>Zx</w:t>
             </w:r>
@@ -22750,15 +22777,17 @@
                 <w:color w:val="000000"/>
                 <w:sz w:val="26"/>
                 <w:szCs w:val="32"/>
-              </w:rPr>
-              <w:t>–</w:t>
-            </w:r>
-            <w:r>
-              <w:rPr>
-                <w:rFonts w:ascii="BRH Malayalam Extra" w:hAnsi="BRH Malayalam Extra" w:cs="BRH Malayalam Extra"/>
-                <w:color w:val="000000"/>
-                <w:sz w:val="32"/>
-                <w:szCs w:val="32"/>
+                <w:lang w:val="it-IT"/>
+              </w:rPr>
+              <w:t>–</w:t>
+            </w:r>
+            <w:r>
+              <w:rPr>
+                <w:rFonts w:ascii="BRH Malayalam Extra" w:hAnsi="BRH Malayalam Extra" w:cs="BRH Malayalam Extra"/>
+                <w:color w:val="000000"/>
+                <w:sz w:val="32"/>
+                <w:szCs w:val="32"/>
+                <w:lang w:val="it-IT"/>
               </w:rPr>
               <w:t>ª j</w:t>
             </w:r>
@@ -22768,15 +22797,17 @@
                 <w:color w:val="000000"/>
                 <w:sz w:val="26"/>
                 <w:szCs w:val="32"/>
-              </w:rPr>
-              <w:t>–</w:t>
-            </w:r>
-            <w:r>
-              <w:rPr>
-                <w:rFonts w:ascii="BRH Malayalam Extra" w:hAnsi="BRH Malayalam Extra" w:cs="BRH Malayalam Extra"/>
-                <w:color w:val="000000"/>
-                <w:sz w:val="32"/>
-                <w:szCs w:val="32"/>
+                <w:lang w:val="it-IT"/>
+              </w:rPr>
+              <w:t>–</w:t>
+            </w:r>
+            <w:r>
+              <w:rPr>
+                <w:rFonts w:ascii="BRH Malayalam Extra" w:hAnsi="BRH Malayalam Extra" w:cs="BRH Malayalam Extra"/>
+                <w:color w:val="000000"/>
+                <w:sz w:val="32"/>
+                <w:szCs w:val="32"/>
+                <w:lang w:val="it-IT"/>
               </w:rPr>
               <w:t>Zx</w:t>
             </w:r>
@@ -22786,15 +22817,17 @@
                 <w:color w:val="000000"/>
                 <w:sz w:val="26"/>
                 <w:szCs w:val="32"/>
-              </w:rPr>
-              <w:t>–</w:t>
-            </w:r>
-            <w:r>
-              <w:rPr>
-                <w:rFonts w:ascii="BRH Malayalam Extra" w:hAnsi="BRH Malayalam Extra" w:cs="BRH Malayalam Extra"/>
-                <w:color w:val="000000"/>
-                <w:sz w:val="32"/>
-                <w:szCs w:val="32"/>
+                <w:lang w:val="it-IT"/>
+              </w:rPr>
+              <w:t>–</w:t>
+            </w:r>
+            <w:r>
+              <w:rPr>
+                <w:rFonts w:ascii="BRH Malayalam Extra" w:hAnsi="BRH Malayalam Extra" w:cs="BRH Malayalam Extra"/>
+                <w:color w:val="000000"/>
+                <w:sz w:val="32"/>
+                <w:szCs w:val="32"/>
+                <w:lang w:val="it-IT"/>
               </w:rPr>
               <w:t>ª j</w:t>
             </w:r>
@@ -22804,15 +22837,17 @@
                 <w:color w:val="000000"/>
                 <w:sz w:val="26"/>
                 <w:szCs w:val="32"/>
-              </w:rPr>
-              <w:t>–</w:t>
-            </w:r>
-            <w:r>
-              <w:rPr>
-                <w:rFonts w:ascii="BRH Malayalam Extra" w:hAnsi="BRH Malayalam Extra" w:cs="BRH Malayalam Extra"/>
-                <w:color w:val="000000"/>
-                <w:sz w:val="32"/>
-                <w:szCs w:val="32"/>
+                <w:lang w:val="it-IT"/>
+              </w:rPr>
+              <w:t>–</w:t>
+            </w:r>
+            <w:r>
+              <w:rPr>
+                <w:rFonts w:ascii="BRH Malayalam Extra" w:hAnsi="BRH Malayalam Extra" w:cs="BRH Malayalam Extra"/>
+                <w:color w:val="000000"/>
+                <w:sz w:val="32"/>
+                <w:szCs w:val="32"/>
+                <w:lang w:val="it-IT"/>
               </w:rPr>
               <w:t>¥²</w:t>
             </w:r>
@@ -22822,15 +22857,17 @@
                 <w:color w:val="000000"/>
                 <w:sz w:val="26"/>
                 <w:szCs w:val="32"/>
-              </w:rPr>
-              <w:t>–</w:t>
-            </w:r>
-            <w:r>
-              <w:rPr>
-                <w:rFonts w:ascii="BRH Malayalam Extra" w:hAnsi="BRH Malayalam Extra" w:cs="BRH Malayalam Extra"/>
-                <w:color w:val="000000"/>
-                <w:sz w:val="32"/>
-                <w:szCs w:val="32"/>
+                <w:lang w:val="it-IT"/>
+              </w:rPr>
+              <w:t>–</w:t>
+            </w:r>
+            <w:r>
+              <w:rPr>
+                <w:rFonts w:ascii="BRH Malayalam Extra" w:hAnsi="BRH Malayalam Extra" w:cs="BRH Malayalam Extra"/>
+                <w:color w:val="000000"/>
+                <w:sz w:val="32"/>
+                <w:szCs w:val="32"/>
+                <w:lang w:val="it-IT"/>
               </w:rPr>
               <w:t xml:space="preserve"> öe</w:t>
             </w:r>
@@ -22840,15 +22877,17 @@
                 <w:color w:val="000000"/>
                 <w:sz w:val="26"/>
                 <w:szCs w:val="32"/>
-              </w:rPr>
-              <w:t>–</w:t>
-            </w:r>
-            <w:r>
-              <w:rPr>
-                <w:rFonts w:ascii="BRH Malayalam Extra" w:hAnsi="BRH Malayalam Extra" w:cs="BRH Malayalam Extra"/>
-                <w:color w:val="000000"/>
-                <w:sz w:val="32"/>
-                <w:szCs w:val="32"/>
+                <w:lang w:val="it-IT"/>
+              </w:rPr>
+              <w:t>–</w:t>
+            </w:r>
+            <w:r>
+              <w:rPr>
+                <w:rFonts w:ascii="BRH Malayalam Extra" w:hAnsi="BRH Malayalam Extra" w:cs="BRH Malayalam Extra"/>
+                <w:color w:val="000000"/>
+                <w:sz w:val="32"/>
+                <w:szCs w:val="32"/>
+                <w:lang w:val="it-IT"/>
               </w:rPr>
               <w:t>Z</w:t>
             </w:r>
@@ -22858,15 +22897,17 @@
                 <w:color w:val="000000"/>
                 <w:sz w:val="26"/>
                 <w:szCs w:val="32"/>
-              </w:rPr>
-              <w:t>–</w:t>
-            </w:r>
-            <w:r>
-              <w:rPr>
-                <w:rFonts w:ascii="BRH Malayalam Extra" w:hAnsi="BRH Malayalam Extra" w:cs="BRH Malayalam Extra"/>
-                <w:color w:val="000000"/>
-                <w:sz w:val="32"/>
-                <w:szCs w:val="32"/>
+                <w:lang w:val="it-IT"/>
+              </w:rPr>
+              <w:t>–</w:t>
+            </w:r>
+            <w:r>
+              <w:rPr>
+                <w:rFonts w:ascii="BRH Malayalam Extra" w:hAnsi="BRH Malayalam Extra" w:cs="BRH Malayalam Extra"/>
+                <w:color w:val="000000"/>
+                <w:sz w:val="32"/>
+                <w:szCs w:val="32"/>
+                <w:lang w:val="it-IT"/>
               </w:rPr>
               <w:t xml:space="preserve">kxI </w:t>
             </w:r>
@@ -22883,6 +22924,7 @@
                 <w:color w:val="000000"/>
                 <w:sz w:val="32"/>
                 <w:szCs w:val="32"/>
+                <w:lang w:val="it-IT"/>
               </w:rPr>
             </w:pPr>
           </w:p>
@@ -22898,6 +22940,7 @@
                 <w:color w:val="000000"/>
                 <w:sz w:val="32"/>
                 <w:szCs w:val="32"/>
+                <w:lang w:val="it-IT"/>
               </w:rPr>
             </w:pPr>
             <w:r>
@@ -22906,6 +22949,7 @@
                 <w:color w:val="000000"/>
                 <w:sz w:val="32"/>
                 <w:szCs w:val="32"/>
+                <w:lang w:val="it-IT"/>
               </w:rPr>
               <w:lastRenderedPageBreak/>
               <w:t>öe—Z</w:t>
@@ -22916,15 +22960,17 @@
                 <w:color w:val="000000"/>
                 <w:sz w:val="26"/>
                 <w:szCs w:val="32"/>
-              </w:rPr>
-              <w:t>–</w:t>
-            </w:r>
-            <w:r>
-              <w:rPr>
-                <w:rFonts w:ascii="BRH Malayalam Extra" w:hAnsi="BRH Malayalam Extra" w:cs="BRH Malayalam Extra"/>
-                <w:color w:val="000000"/>
-                <w:sz w:val="32"/>
-                <w:szCs w:val="32"/>
+                <w:lang w:val="it-IT"/>
+              </w:rPr>
+              <w:t>–</w:t>
+            </w:r>
+            <w:r>
+              <w:rPr>
+                <w:rFonts w:ascii="BRH Malayalam Extra" w:hAnsi="BRH Malayalam Extra" w:cs="BRH Malayalam Extra"/>
+                <w:color w:val="000000"/>
+                <w:sz w:val="32"/>
+                <w:szCs w:val="32"/>
+                <w:lang w:val="it-IT"/>
               </w:rPr>
               <w:t xml:space="preserve">kx i—¥² </w:t>
             </w:r>
@@ -22935,6 +22981,7 @@
                 <w:sz w:val="32"/>
                 <w:szCs w:val="32"/>
                 <w:highlight w:val="green"/>
+                <w:lang w:val="it-IT"/>
               </w:rPr>
               <w:t>A</w:t>
             </w:r>
@@ -22944,6 +22991,7 @@
                 <w:color w:val="000000"/>
                 <w:sz w:val="32"/>
                 <w:szCs w:val="32"/>
+                <w:lang w:val="it-IT"/>
               </w:rPr>
               <w:t>Zxª jZxª j¥² öeZ</w:t>
             </w:r>
@@ -22953,15 +23001,17 @@
                 <w:color w:val="000000"/>
                 <w:sz w:val="26"/>
                 <w:szCs w:val="32"/>
-              </w:rPr>
-              <w:t>–</w:t>
-            </w:r>
-            <w:r>
-              <w:rPr>
-                <w:rFonts w:ascii="BRH Malayalam Extra" w:hAnsi="BRH Malayalam Extra" w:cs="BRH Malayalam Extra"/>
-                <w:color w:val="000000"/>
-                <w:sz w:val="32"/>
-                <w:szCs w:val="32"/>
+                <w:lang w:val="it-IT"/>
+              </w:rPr>
+              <w:t>–</w:t>
+            </w:r>
+            <w:r>
+              <w:rPr>
+                <w:rFonts w:ascii="BRH Malayalam Extra" w:hAnsi="BRH Malayalam Extra" w:cs="BRH Malayalam Extra"/>
+                <w:color w:val="000000"/>
+                <w:sz w:val="32"/>
+                <w:szCs w:val="32"/>
+                <w:lang w:val="it-IT"/>
               </w:rPr>
               <w:t xml:space="preserve">kxI | </w:t>
             </w:r>
@@ -22976,6 +23026,7 @@
               <w:rPr>
                 <w:rFonts w:cs="BRH Malayalam Extra"/>
                 <w:szCs w:val="40"/>
+                <w:lang w:val="it-IT"/>
               </w:rPr>
             </w:pPr>
           </w:p>

</xml_diff>